<commit_message>
Added changes to thesis
</commit_message>
<xml_diff>
--- a/Thesis/Discussion.docx
+++ b/Thesis/Discussion.docx
@@ -27,7 +27,19 @@
     </w:p>
     <w:p>
       <w:r>
-        <w:t xml:space="preserve">The results are giving various insights about wildfires in the Netherlands. The various limitations with the data are influencing the results. The detection of fires is influenced by the landcover typ. As </w:t>
+        <w:t xml:space="preserve">The various limitations </w:t>
+      </w:r>
+      <w:r>
+        <w:t xml:space="preserve">of </w:t>
+      </w:r>
+      <w:r>
+        <w:t xml:space="preserve">the data are </w:t>
+      </w:r>
+      <w:r>
+        <w:t xml:space="preserve">partly </w:t>
+      </w:r>
+      <w:r>
+        <w:t xml:space="preserve">influencing the results. </w:t>
       </w:r>
       <w:r>
         <w:fldChar w:fldCharType="begin" w:fldLock="1"/>
@@ -60,33 +72,98 @@
         <w:fldChar w:fldCharType="end"/>
       </w:r>
       <w:r>
-        <w:t xml:space="preserve"> has demonstrated, fires in grassland with a low duration are associated with a low performance. A characteristic of landscapes in the Netherlands is that is fragmented. Therefore, </w:t>
-      </w:r>
-      <w:r>
-        <w:t xml:space="preserve">fires could </w:t>
-      </w:r>
-      <w:r>
-        <w:t xml:space="preserve">not </w:t>
-      </w:r>
-      <w:r>
-        <w:t xml:space="preserve">have been </w:t>
-      </w:r>
-      <w:r>
-        <w:t xml:space="preserve">observed or a pixel falsely identified by the fire. </w:t>
+        <w:t xml:space="preserve"> demonstrated</w:t>
+      </w:r>
+      <w:r>
+        <w:t xml:space="preserve"> that the identification of </w:t>
+      </w:r>
+      <w:r>
+        <w:t>fires in grassland</w:t>
+      </w:r>
+      <w:r>
+        <w:t xml:space="preserve"> and heath have a higher commission error in comparison with other land cover types</w:t>
+      </w:r>
+      <w:r>
+        <w:t>.</w:t>
+      </w:r>
+      <w:r>
+        <w:t xml:space="preserve"> Most of the identified fire pixels </w:t>
+      </w:r>
+      <w:r>
+        <w:t xml:space="preserve">are </w:t>
+      </w:r>
+      <w:r>
+        <w:t>heath</w:t>
+      </w:r>
+      <w:r>
+        <w:t>, which could lead of some false positives and none observed fire pixels</w:t>
+      </w:r>
+      <w:r>
+        <w:t>.</w:t>
       </w:r>
     </w:p>
     <w:p>
       <w:r>
+        <w:t>Some wildfires are also not identified, because of the frequency which the satellite a location observes on a day.</w:t>
+      </w:r>
+      <w:r>
+        <w:t xml:space="preserve"> The VIIRS instrument has a 12 hour gap between each observation</w:t>
+      </w:r>
+      <w:r>
+        <w:t xml:space="preserve"> on a specific location </w:t>
+      </w:r>
+      <w:r>
+        <w:fldChar w:fldCharType="begin" w:fldLock="1"/>
+      </w:r>
+      <w:r>
+        <w:instrText>ADDIN CSL_CITATION {"citationItems":[{"id":"ITEM-1","itemData":{"author":[{"dropping-particle":"","family":"Schroeder","given":"Wilfrid","non-dropping-particle":"","parse-names":false,"suffix":""},{"dropping-particle":"","family":"Giglio","given":"Louis","non-dropping-particle":"","parse-names":false,"suffix":""}],"container-title":"Nasa","id":"ITEM-1","issue":"July","issued":{"date-parts":[["2018"]]},"title":"NASA VIIRS Land Science Investigator Processing System (SIPS) Visible Infrared Imaging Radiometer Suite (VIIRS) 375 m &amp; 750 m Active Fire Products: Product User's Guide Version 1.4","type":"article-journal"},"uris":["http://www.mendeley.com/documents/?uuid=63fbf597-e48f-484c-821d-42544268b4bc"]}],"mendeley":{"formattedCitation":"(Schroeder and Giglio, 2018)","plainTextFormattedCitation":"(Schroeder and Giglio, 2018)","previouslyFormattedCitation":"(Schroeder and Giglio, 2018)"},"properties":{"noteIndex":0},"schema":"https://github.com/citation-style-language/schema/raw/master/csl-citation.json"}</w:instrText>
+      </w:r>
+      <w:r>
+        <w:fldChar w:fldCharType="separate"/>
+      </w:r>
+      <w:r>
+        <w:rPr>
+          <w:noProof/>
+        </w:rPr>
+        <w:t>(Schroeder and Giglio, 2018)</w:t>
+      </w:r>
+      <w:r>
+        <w:fldChar w:fldCharType="end"/>
+      </w:r>
+      <w:r>
+        <w:t xml:space="preserve">, which could </w:t>
+      </w:r>
+      <w:r>
+        <w:t>miss fires, which were only active in the 12 hour gap</w:t>
+      </w:r>
+      <w:r>
+        <w:t xml:space="preserve">. The data is slightly incomplete. </w:t>
+      </w:r>
+      <w:r>
+        <w:t xml:space="preserve"> </w:t>
+      </w:r>
+    </w:p>
+    <w:p>
+      <w:r>
         <w:t xml:space="preserve">Another limitation of the data is that the location of the fire </w:t>
       </w:r>
       <w:r>
-        <w:t xml:space="preserve">cannot be precisely </w:t>
+        <w:t xml:space="preserve">cannot </w:t>
+      </w:r>
+      <w:r>
+        <w:t>precisely</w:t>
+      </w:r>
+      <w:r>
+        <w:t xml:space="preserve"> </w:t>
+      </w:r>
+      <w:r>
+        <w:t xml:space="preserve">be </w:t>
       </w:r>
       <w:r>
         <w:t>determined</w:t>
       </w:r>
       <w:r>
-        <w:t xml:space="preserve">. While VIIRS </w:t>
+        <w:t xml:space="preserve">. VIIRS </w:t>
       </w:r>
       <w:r>
         <w:t xml:space="preserve">observes </w:t>
@@ -150,16 +227,22 @@
         <w:fldChar w:fldCharType="end"/>
       </w:r>
       <w:r>
-        <w:t>, the exact size and location of the wildfire</w:t>
-      </w:r>
-      <w:r>
-        <w:t xml:space="preserve"> cannot be determined </w:t>
-      </w:r>
-      <w:r>
-        <w:t>with</w:t>
-      </w:r>
-      <w:r>
-        <w:t>in the pixel</w:t>
+        <w:t xml:space="preserve">, </w:t>
+      </w:r>
+      <w:r>
+        <w:t xml:space="preserve">but </w:t>
+      </w:r>
+      <w:r>
+        <w:t>the exact size and location of the wildfire</w:t>
+      </w:r>
+      <w:r>
+        <w:t xml:space="preserve"> </w:t>
+      </w:r>
+      <w:r>
+        <w:t>cannot be deducted with only data of the VIIRS pix</w:t>
+      </w:r>
+      <w:r>
+        <w:t>el</w:t>
       </w:r>
       <w:r>
         <w:t>.</w:t>
@@ -202,6 +285,14 @@
       </w:r>
       <w:r>
         <w:t xml:space="preserve">. </w:t>
+      </w:r>
+    </w:p>
+    <w:p>
+      <w:r>
+        <w:t>At least, the monthly temporal resolution of the research and the quantification in terms of fire pixels instead of fires</w:t>
+      </w:r>
+      <w:r>
+        <w:t xml:space="preserve"> give no information about the fires. With the </w:t>
       </w:r>
     </w:p>
     <w:p>
@@ -319,11 +410,98 @@
         <w:t xml:space="preserve"> </w:t>
       </w:r>
       <w:r>
-        <w:rPr>
-          <w:b/>
-          <w:bCs/>
-        </w:rPr>
-        <w:t>NAKIJKEN HOE</w:t>
+        <w:t xml:space="preserve">The Natura 2000 are protected, as stated in the method, by the two directives. The spatial policy changes in these areas are rather </w:t>
+      </w:r>
+      <w:r>
+        <w:t>difficult because</w:t>
+      </w:r>
+      <w:r>
+        <w:t xml:space="preserve"> </w:t>
+      </w:r>
+      <w:r>
+        <w:fldChar w:fldCharType="begin" w:fldLock="1"/>
+      </w:r>
+      <w:r>
+        <w:instrText>ADDIN CSL_CITATION {"citationItems":[{"id":"ITEM-1","itemData":{"author":[{"dropping-particle":"","family":"Hatcher","given":"Robert D","non-dropping-particle":"","parse-names":false,"suffix":""},{"dropping-particle":"","family":"Williams","given":"Harold","non-dropping-particle":"","parse-names":false,"suffix":""},{"dropping-particle":"","family":"Zietz","given":"Isidore","non-dropping-particle":"","parse-names":false,"suffix":""},{"dropping-particle":"","family":"America.","given":"Geological Society of","non-dropping-particle":"","parse-names":false,"suffix":""},{"dropping-particle":"","family":"Geological Society of America Penrose Conference Geological Society of America Penrose Conference (1980 : Helen","given":"Ga.) T A - T T -","non-dropping-particle":"","parse-names":false,"suffix":""}],"collection-title":"Memoir / Geological Society of America ; 158; Memoir (Geological Society of America) ; 158.","edition":" NV  - 1 o","id":"ITEM-1","issued":{"date-parts":[["1983"]]},"language":"Engels","publisher":"Geological Society of America,","publisher-place":"Boulder, Colo. :","title":"Contributions to the tectonics and geophysics of mountain chains","type":"article"},"uris":["http://www.mendeley.com/documents/?uuid=1687e83f-6eab-47aa-8b4a-208a92f72c1e"]}],"mendeley":{"formattedCitation":"(Hatcher &lt;i&gt;et al.&lt;/i&gt;, 1983)","plainTextFormattedCitation":"(Hatcher et al., 1983)","previouslyFormattedCitation":"(Hatcher &lt;i&gt;et al.&lt;/i&gt;, 1983)"},"properties":{"noteIndex":0},"schema":"https://github.com/citation-style-language/schema/raw/master/csl-citation.json"}</w:instrText>
+      </w:r>
+      <w:r>
+        <w:fldChar w:fldCharType="separate"/>
+      </w:r>
+      <w:r>
+        <w:rPr>
+          <w:noProof/>
+        </w:rPr>
+        <w:t xml:space="preserve">(Hatcher </w:t>
+      </w:r>
+      <w:r>
+        <w:rPr>
+          <w:i/>
+          <w:noProof/>
+        </w:rPr>
+        <w:t>et al.</w:t>
+      </w:r>
+      <w:r>
+        <w:rPr>
+          <w:noProof/>
+        </w:rPr>
+        <w:t>, 1983)</w:t>
+      </w:r>
+      <w:r>
+        <w:fldChar w:fldCharType="end"/>
+      </w:r>
+      <w:r>
+        <w:t xml:space="preserve"> </w:t>
+      </w:r>
+      <w:r>
+        <w:t>these spatial changes and policies in these areas need to be approved by the European Union</w:t>
+      </w:r>
+      <w:r>
+        <w:t xml:space="preserve"> </w:t>
+      </w:r>
+      <w:r>
+        <w:fldChar w:fldCharType="begin" w:fldLock="1"/>
+      </w:r>
+      <w:r>
+        <w:instrText>ADDIN CSL_CITATION {"citationItems":[{"id":"ITEM-1","itemData":{"ISBN":"9789279475924","ISSN":"1725-2237","abstract":"Report on the status of and trends for habitat types and species covered by the Birds and Habitats Directives for the 2007-2012 period as required under Article 17 of the Habitats Directive and Article 12 of the Birds Directive","author":[{"dropping-particle":"","family":"EEA","given":"","non-dropping-particle":"","parse-names":false,"suffix":""}],"container-title":"EEA Technical Report","id":"ITEM-1","issue":"2","issued":{"date-parts":[["2015"]]},"number-of-pages":"40 S.","title":"The State of Nature in the European Union - Results from reporting under the nature directives 2007–2012","type":"book"},"uris":["http://www.mendeley.com/documents/?uuid=287dabb4-7316-4e3e-a611-48416a059625"]}],"mendeley":{"formattedCitation":"(EEA, 2015)","plainTextFormattedCitation":"(EEA, 2015)","previouslyFormattedCitation":"(EEA, 2015)"},"properties":{"noteIndex":0},"schema":"https://github.com/citation-style-language/schema/raw/master/csl-citation.json"}</w:instrText>
+      </w:r>
+      <w:r>
+        <w:fldChar w:fldCharType="separate"/>
+      </w:r>
+      <w:r>
+        <w:rPr>
+          <w:noProof/>
+        </w:rPr>
+        <w:t>(EEA, 2015)</w:t>
+      </w:r>
+      <w:r>
+        <w:fldChar w:fldCharType="end"/>
+      </w:r>
+      <w:r>
+        <w:t>.</w:t>
+      </w:r>
+      <w:r>
+        <w:t xml:space="preserve"> The regional natural areas are governed by the provinces, but are still in development and researched in how this decentralized spatial policy has its effect on the natural spatial policy </w:t>
+      </w:r>
+      <w:r>
+        <w:fldChar w:fldCharType="begin" w:fldLock="1"/>
+      </w:r>
+      <w:r>
+        <w:instrText>ADDIN CSL_CITATION {"citationItems":[{"id":"ITEM-1","itemData":{"abstract":"Natuur en samenleving zijn sterk met elkaar verweven. Kijk alleen maar naar de rol van natuur in de vrijetijdsbesteding van de Nederlanders, en naar waar zich de meest populaire vakantiebestemmingen bevinden. Maar denk ook aan het effect dat natuur heeft op de vastgoedwaarde van de omliggende bebouwing, en hoe natuur aan de basis ligt van de voedselproductie. Paradoxaal genoeg zijn natuurbeleid en samenleving de afgelopen decennia juist uit elkaar gegroeid. Een groot deel van het Nederlandse natuurbeleid wordt bepaald door Europees beleid, zoals de Vogel- en Habitatrichtlijn (VHR). En veel van het nationale beleid is gericht op de uitvoering van de doelstellingen uit deze richtlijnen. Natuurbeleid lijkt daardoor voor veel mensen weinig met henzelf en met natuur te maken, en meer met wetten, regels en procedures. De recente decentralisatie van het natuurbeleid markeert een breuk met deze trend. In het tussen het Rijk en de provincies gesloten Natuurpact staat uitdrukkelijk dat het natuurbeleid meer verankerd moet worden in de samenleving. Maatschappelijke betrokkenheid wordt daarbij gezien als een voorwaarde voor natuurbehoud en -ontwikkeling. Afgelopen zomer zag ik in het pop-uppark Urbana in Heerlen een mooi voorbeeld van die maatschappelijke betrokkenheid. Midden in de stad werd een tijdelijk park aangelegd, met circa 400 bomen die geadopteerd konden worden door gemeenten, burgers en bedrijven. Het was fantastisch om te zien hoe mensen bezit namen van dit park om er te picknicken, te spelen of iets te drinken. Natuur verbindt, genereert betrokkenheid en maakt mensen blij. De voorliggende evaluatie van het natuurbeleid betekent, net als het Natuurpact zelf, een breuk met het verleden. Gangbaar is een evaluatie waarbij aan het eind van een beleidsperiode een oordeel wordt geveld. Met deze {\\textquoteleft}lerende evaluatie{\\textquoteright} gaat het PBL al gedurende de evaluatieperiode met beleidsmakers en hun maatschappelijke partners om de tafel. Een aanpak die de provincies en het Rijk in staat moet stellen om gaandeweg en over-en-weer te leren, zodat ze beleid tussentijds kunnen bijstellen. Een lerende evaluatie is een voortgaand proces. U heeft hier het eerste rapport van de tussentijdse resultaten voor u. In meer dan één opzicht een gezamenlijk product. Hopelijk stimuleert het de verdere zoektocht naar een sterkere verbinding tussen natuur, beleid en samenleving.","author":[{"dropping-particle":"","family":"Folkert","given":"Rob","non-dropping-particle":"","parse-names":false,"suffix":""},{"dropping-particle":"","family":"Boonstra","given":"Froukje","non-dropping-particle":"","parse-names":false,"suffix":""}],"id":"ITEM-1","issued":{"date-parts":[["2017"]]},"note":"PBL-publication number: 1769","publisher":"Planbureau voor de Leefomgeving (PBL)","title":"Lerende evaluatie van het Natuurpact : naar nieuwe verbindingen tussen natuur, beleid en samenleving","type":"book"},"uris":["http://www.mendeley.com/documents/?uuid=25d20dec-aa34-4479-9cdc-260194ef6668"]}],"mendeley":{"formattedCitation":"(Folkert and Boonstra, 2017)","plainTextFormattedCitation":"(Folkert and Boonstra, 2017)","previouslyFormattedCitation":"(Folkert and Boonstra, 2017)"},"properties":{"noteIndex":0},"schema":"https://github.com/citation-style-language/schema/raw/master/csl-citation.json"}</w:instrText>
+      </w:r>
+      <w:r>
+        <w:fldChar w:fldCharType="separate"/>
+      </w:r>
+      <w:r>
+        <w:rPr>
+          <w:noProof/>
+        </w:rPr>
+        <w:t>(Folkert and Boonstra, 2017)</w:t>
+      </w:r>
+      <w:r>
+        <w:fldChar w:fldCharType="end"/>
+      </w:r>
+      <w:r>
+        <w:t xml:space="preserve">. It could be related that there are more fires in the Natura 2000 areas than the Dutch natural parks.  </w:t>
       </w:r>
     </w:p>
     <w:p>
@@ -476,7 +654,7 @@
         <w:fldChar w:fldCharType="begin" w:fldLock="1"/>
       </w:r>
       <w:r>
-        <w:instrText>ADDIN CSL_CITATION {"citationItems":[{"id":"ITEM-1","itemData":{"DOI":"10.1016/j.foreco.2012.03.003","ISSN":"03781127","abstract":"Fire occurrence, which results from the presence of an ignition source and the conditions for a fire to spread, is an essential component of fire risk assessment. In this paper, we present and compare the results of the application of two different methods to identify the main structural factors that explain the likelihood of fire occurrence at European scale. Data on the number of fires for the countries of the European Mediterranean region during the main fire season (June–September) were obtained from the European Fire Database of the European Forest Fire Information System. Fire density (number of fires/km2) was estimated based on interpolation techniques and was used as the dependent variable in the model. As predictors, different physical, socio-economic and demographic variables were selected based on their potential influence in fire occurrence and on their availability at the European level. Two different methods were applied for the analysis: traditional Multiple Linear Regression and Random Forest, the latter being a non-parametric alternative based on an ensemble of classification and regression trees. The predictive ability of the two models, the variables selected by each method and their level of importance were compared and the potential implications to forest management and fire prevention were discussed. The Random Forest model showed a higher predictive ability than Multiple Linear Regression. Furthermore, the analysis of the residuals also indicated a better performance of the Random Forest model, showing that this method has potentiality to be applied in the assessment of fire-related phenomena at a broad scale. Some of the variables selected are common to both models; precipitation and soil moisture seem to influence fire occurrence to a large extent. Unemployment rate, livestock density and density of local roads were also found significant by both methods. Maps of the likelihood of fire occurrence were obtained from each method at 10km resolution, based on the selected variables. Both models show that the spatial distribution of fire occurrence likelihood is highly variable in this region: highest fire likelihood is prevalent in the northwest region of the Iberian Peninsula and southern Italy, whereas it is low in northern France, northeast Italy and north of Greece. In the most fire-prone areas, preventive measures could be implemented, associated to the factors identified by both models.","author":[{"dropping-particle":"","family":"Oliveira","given":"Sandra","non-dropping-particle":"","parse-names":false,"suffix":""},{"dropping-particle":"","family":"Oehler","given":"Friderike","non-dropping-particle":"","parse-names":false,"suffix":""},{"dropping-particle":"","family":"San-Miguel-Ayanz","given":"Jesús","non-dropping-particle":"","parse-names":false,"suffix":""},{"dropping-particle":"","family":"Camia","given":"Andrea","non-dropping-particle":"","parse-names":false,"suffix":""},{"dropping-particle":"","family":"Pereira","given":"José M.C.","non-dropping-particle":"","parse-names":false,"suffix":""}],"container-title":"Forest Ecology and Management","id":"ITEM-1","issued":{"date-parts":[["2012","7"]]},"page":"117-129","title":"Modeling spatial patterns of fire occurrence in Mediterranean Europe using Multiple Regression and Random Forest","type":"article-journal","volume":"275"},"uris":["http://www.mendeley.com/documents/?uuid=ff54fad5-2ad1-48e8-8a3f-0a7f2609de59"]}],"mendeley":{"formattedCitation":"(Oliveira &lt;i&gt;et al.&lt;/i&gt;, 2012)","plainTextFormattedCitation":"(Oliveira et al., 2012)"},"properties":{"noteIndex":0},"schema":"https://github.com/citation-style-language/schema/raw/master/csl-citation.json"}</w:instrText>
+        <w:instrText>ADDIN CSL_CITATION {"citationItems":[{"id":"ITEM-1","itemData":{"DOI":"10.1016/j.foreco.2012.03.003","ISSN":"03781127","abstract":"Fire occurrence, which results from the presence of an ignition source and the conditions for a fire to spread, is an essential component of fire risk assessment. In this paper, we present and compare the results of the application of two different methods to identify the main structural factors that explain the likelihood of fire occurrence at European scale. Data on the number of fires for the countries of the European Mediterranean region during the main fire season (June–September) were obtained from the European Fire Database of the European Forest Fire Information System. Fire density (number of fires/km2) was estimated based on interpolation techniques and was used as the dependent variable in the model. As predictors, different physical, socio-economic and demographic variables were selected based on their potential influence in fire occurrence and on their availability at the European level. Two different methods were applied for the analysis: traditional Multiple Linear Regression and Random Forest, the latter being a non-parametric alternative based on an ensemble of classification and regression trees. The predictive ability of the two models, the variables selected by each method and their level of importance were compared and the potential implications to forest management and fire prevention were discussed. The Random Forest model showed a higher predictive ability than Multiple Linear Regression. Furthermore, the analysis of the residuals also indicated a better performance of the Random Forest model, showing that this method has potentiality to be applied in the assessment of fire-related phenomena at a broad scale. Some of the variables selected are common to both models; precipitation and soil moisture seem to influence fire occurrence to a large extent. Unemployment rate, livestock density and density of local roads were also found significant by both methods. Maps of the likelihood of fire occurrence were obtained from each method at 10km resolution, based on the selected variables. Both models show that the spatial distribution of fire occurrence likelihood is highly variable in this region: highest fire likelihood is prevalent in the northwest region of the Iberian Peninsula and southern Italy, whereas it is low in northern France, northeast Italy and north of Greece. In the most fire-prone areas, preventive measures could be implemented, associated to the factors identified by both models.","author":[{"dropping-particle":"","family":"Oliveira","given":"Sandra","non-dropping-particle":"","parse-names":false,"suffix":""},{"dropping-particle":"","family":"Oehler","given":"Friderike","non-dropping-particle":"","parse-names":false,"suffix":""},{"dropping-particle":"","family":"San-Miguel-Ayanz","given":"Jesús","non-dropping-particle":"","parse-names":false,"suffix":""},{"dropping-particle":"","family":"Camia","given":"Andrea","non-dropping-particle":"","parse-names":false,"suffix":""},{"dropping-particle":"","family":"Pereira","given":"José M.C.","non-dropping-particle":"","parse-names":false,"suffix":""}],"container-title":"Forest Ecology and Management","id":"ITEM-1","issued":{"date-parts":[["2012","7"]]},"page":"117-129","title":"Modeling spatial patterns of fire occurrence in Mediterranean Europe using Multiple Regression and Random Forest","type":"article-journal","volume":"275"},"uris":["http://www.mendeley.com/documents/?uuid=ff54fad5-2ad1-48e8-8a3f-0a7f2609de59"]}],"mendeley":{"formattedCitation":"(Oliveira &lt;i&gt;et al.&lt;/i&gt;, 2012)","plainTextFormattedCitation":"(Oliveira et al., 2012)","previouslyFormattedCitation":"(Oliveira &lt;i&gt;et al.&lt;/i&gt;, 2012)"},"properties":{"noteIndex":0},"schema":"https://github.com/citation-style-language/schema/raw/master/csl-citation.json"}</w:instrText>
       </w:r>
       <w:r>
         <w:fldChar w:fldCharType="separate"/>
@@ -593,6 +771,75 @@
           <w:iCs/>
         </w:rPr>
         <w:t>Abiotic effects on the fire pixels</w:t>
+      </w:r>
+    </w:p>
+    <w:p>
+      <w:r>
+        <w:t xml:space="preserve">Dryness, </w:t>
+      </w:r>
+      <w:r>
+        <w:t>precipitation,</w:t>
+      </w:r>
+      <w:r>
+        <w:t xml:space="preserve"> and evaporation </w:t>
+      </w:r>
+      <w:r>
+        <w:t xml:space="preserve">are </w:t>
+      </w:r>
+      <w:r>
+        <w:t>increas</w:t>
+      </w:r>
+      <w:r>
+        <w:t xml:space="preserve">ing </w:t>
+      </w:r>
+      <w:r>
+        <w:t>the risk of natural fires</w:t>
+      </w:r>
+      <w:r>
+        <w:t>. Lower soil moisture is potentially caused by the evaporation and plant transpiration and the high-pressure zones around Western Europe.</w:t>
+      </w:r>
+      <w:r>
+        <w:t xml:space="preserve"> The loss in evaporation is not made up with the precipitation and run-off from river </w:t>
+      </w:r>
+      <w:r>
+        <w:lastRenderedPageBreak/>
+        <w:t>systems</w:t>
+      </w:r>
+      <w:r>
+        <w:t xml:space="preserve"> and </w:t>
+      </w:r>
+      <w:r>
+        <w:t>leads to lower soil moisture</w:t>
+      </w:r>
+      <w:r>
+        <w:t xml:space="preserve"> in the eastern Netherlands </w:t>
+      </w:r>
+      <w:r>
+        <w:fldChar w:fldCharType="begin" w:fldLock="1"/>
+      </w:r>
+      <w:r>
+        <w:instrText>ADDIN CSL_CITATION {"citationItems":[{"id":"ITEM-1","itemData":{"DOI":"10.5194/hess-23-191-2019","author":[{"dropping-particle":"","family":"Linden","given":"E C","non-dropping-particle":"van der","parse-names":false,"suffix":""},{"dropping-particle":"","family":"Haarsma","given":"R J","non-dropping-particle":"","parse-names":false,"suffix":""},{"dropping-particle":"","family":"Schrier","given":"G","non-dropping-particle":"van der","parse-names":false,"suffix":""}],"container-title":"Hydrology and Earth System Sciences","id":"ITEM-1","issue":"1","issued":{"date-parts":[["2019"]]},"page":"191-206","title":"Impact of climate model resolution on soil moisture projections in central-western Europe","type":"article-journal","volume":"23"},"uris":["http://www.mendeley.com/documents/?uuid=e5909a80-5af5-4ffd-8756-b7bcefbeae3c"]}],"mendeley":{"formattedCitation":"(van der Linden, Haarsma and van der Schrier, 2019)","plainTextFormattedCitation":"(van der Linden, Haarsma and van der Schrier, 2019)"},"properties":{"noteIndex":0},"schema":"https://github.com/citation-style-language/schema/raw/master/csl-citation.json"}</w:instrText>
+      </w:r>
+      <w:r>
+        <w:fldChar w:fldCharType="separate"/>
+      </w:r>
+      <w:r>
+        <w:rPr>
+          <w:noProof/>
+        </w:rPr>
+        <w:t>(van der Linden, Haarsma and van der Schrier, 2019)</w:t>
+      </w:r>
+      <w:r>
+        <w:fldChar w:fldCharType="end"/>
+      </w:r>
+      <w:r>
+        <w:t>, which increase the risks of natural fires</w:t>
+      </w:r>
+      <w:r>
+        <w:t xml:space="preserve"> in spring</w:t>
+      </w:r>
+      <w:r>
+        <w:t>.</w:t>
       </w:r>
     </w:p>
     <w:sectPr>

</xml_diff>